<commit_message>
I'm a teapot justification added to design document
</commit_message>
<xml_diff>
--- a/ImageProcessorAPI.docx
+++ b/ImageProcessorAPI.docx
@@ -80,7 +80,7 @@
           <w:r>
             <w:fldChar w:fldCharType="separate"/>
           </w:r>
-          <w:hyperlink w:anchor="_Toc107196902" w:history="1">
+          <w:hyperlink w:anchor="_Toc107738959" w:history="1">
             <w:r>
               <w:rPr>
                 <w:rStyle w:val="Hyperlink"/>
@@ -107,7 +107,7 @@
                 <w:noProof/>
                 <w:webHidden/>
               </w:rPr>
-              <w:instrText xml:space="preserve"> PAGEREF _Toc107196902 \h </w:instrText>
+              <w:instrText xml:space="preserve"> PAGEREF _Toc107738959 \h </w:instrText>
             </w:r>
             <w:r>
               <w:rPr>
@@ -149,7 +149,7 @@
               <w:noProof/>
             </w:rPr>
           </w:pPr>
-          <w:hyperlink w:anchor="_Toc107196903" w:history="1">
+          <w:hyperlink w:anchor="_Toc107738960" w:history="1">
             <w:r>
               <w:rPr>
                 <w:rStyle w:val="Hyperlink"/>
@@ -176,7 +176,7 @@
                 <w:noProof/>
                 <w:webHidden/>
               </w:rPr>
-              <w:instrText xml:space="preserve"> PAGEREF _Toc107196903 \h </w:instrText>
+              <w:instrText xml:space="preserve"> PAGEREF _Toc107738960 \h </w:instrText>
             </w:r>
             <w:r>
               <w:rPr>
@@ -218,7 +218,7 @@
               <w:noProof/>
             </w:rPr>
           </w:pPr>
-          <w:hyperlink w:anchor="_Toc107196904" w:history="1">
+          <w:hyperlink w:anchor="_Toc107738961" w:history="1">
             <w:r>
               <w:rPr>
                 <w:rStyle w:val="Hyperlink"/>
@@ -247,7 +247,7 @@
                 <w:noProof/>
                 <w:webHidden/>
               </w:rPr>
-              <w:instrText xml:space="preserve"> PAGEREF _Toc107196904 \h </w:instrText>
+              <w:instrText xml:space="preserve"> PAGEREF _Toc107738961 \h </w:instrText>
             </w:r>
             <w:r>
               <w:rPr>
@@ -289,7 +289,7 @@
               <w:noProof/>
             </w:rPr>
           </w:pPr>
-          <w:hyperlink w:anchor="_Toc107196905" w:history="1">
+          <w:hyperlink w:anchor="_Toc107738962" w:history="1">
             <w:r>
               <w:rPr>
                 <w:rStyle w:val="Hyperlink"/>
@@ -318,7 +318,7 @@
                 <w:noProof/>
                 <w:webHidden/>
               </w:rPr>
-              <w:instrText xml:space="preserve"> PAGEREF _Toc107196905 \h </w:instrText>
+              <w:instrText xml:space="preserve"> PAGEREF _Toc107738962 \h </w:instrText>
             </w:r>
             <w:r>
               <w:rPr>
@@ -360,7 +360,7 @@
               <w:noProof/>
             </w:rPr>
           </w:pPr>
-          <w:hyperlink w:anchor="_Toc107196906" w:history="1">
+          <w:hyperlink w:anchor="_Toc107738963" w:history="1">
             <w:r>
               <w:rPr>
                 <w:rStyle w:val="Hyperlink"/>
@@ -389,7 +389,7 @@
                 <w:noProof/>
                 <w:webHidden/>
               </w:rPr>
-              <w:instrText xml:space="preserve"> PAGEREF _Toc107196906 \h </w:instrText>
+              <w:instrText xml:space="preserve"> PAGEREF _Toc107738963 \h </w:instrText>
             </w:r>
             <w:r>
               <w:rPr>
@@ -431,7 +431,7 @@
               <w:noProof/>
             </w:rPr>
           </w:pPr>
-          <w:hyperlink w:anchor="_Toc107196907" w:history="1">
+          <w:hyperlink w:anchor="_Toc107738964" w:history="1">
             <w:r>
               <w:rPr>
                 <w:rStyle w:val="Hyperlink"/>
@@ -460,7 +460,7 @@
                 <w:noProof/>
                 <w:webHidden/>
               </w:rPr>
-              <w:instrText xml:space="preserve"> PAGEREF _Toc107196907 \h </w:instrText>
+              <w:instrText xml:space="preserve"> PAGEREF _Toc107738964 \h </w:instrText>
             </w:r>
             <w:r>
               <w:rPr>
@@ -502,7 +502,7 @@
               <w:noProof/>
             </w:rPr>
           </w:pPr>
-          <w:hyperlink w:anchor="_Toc107196908" w:history="1">
+          <w:hyperlink w:anchor="_Toc107738965" w:history="1">
             <w:r>
               <w:rPr>
                 <w:rStyle w:val="Hyperlink"/>
@@ -529,7 +529,7 @@
                 <w:noProof/>
                 <w:webHidden/>
               </w:rPr>
-              <w:instrText xml:space="preserve"> PAGEREF _Toc107196908 \h </w:instrText>
+              <w:instrText xml:space="preserve"> PAGEREF _Toc107738965 \h </w:instrText>
             </w:r>
             <w:r>
               <w:rPr>
@@ -571,7 +571,7 @@
               <w:noProof/>
             </w:rPr>
           </w:pPr>
-          <w:hyperlink w:anchor="_Toc107196909" w:history="1">
+          <w:hyperlink w:anchor="_Toc107738966" w:history="1">
             <w:r>
               <w:rPr>
                 <w:rStyle w:val="Hyperlink"/>
@@ -598,7 +598,7 @@
                 <w:noProof/>
                 <w:webHidden/>
               </w:rPr>
-              <w:instrText xml:space="preserve"> PAGEREF _Toc107196909 \h </w:instrText>
+              <w:instrText xml:space="preserve"> PAGEREF _Toc107738966 \h </w:instrText>
             </w:r>
             <w:r>
               <w:rPr>
@@ -640,7 +640,7 @@
               <w:noProof/>
             </w:rPr>
           </w:pPr>
-          <w:hyperlink w:anchor="_Toc107196910" w:history="1">
+          <w:hyperlink w:anchor="_Toc107738967" w:history="1">
             <w:r>
               <w:rPr>
                 <w:rStyle w:val="Hyperlink"/>
@@ -669,7 +669,7 @@
                 <w:noProof/>
                 <w:webHidden/>
               </w:rPr>
-              <w:instrText xml:space="preserve"> PAGEREF _Toc107196910 \h </w:instrText>
+              <w:instrText xml:space="preserve"> PAGEREF _Toc107738967 \h </w:instrText>
             </w:r>
             <w:r>
               <w:rPr>
@@ -711,7 +711,7 @@
               <w:noProof/>
             </w:rPr>
           </w:pPr>
-          <w:hyperlink w:anchor="_Toc107196911" w:history="1">
+          <w:hyperlink w:anchor="_Toc107738968" w:history="1">
             <w:r>
               <w:rPr>
                 <w:rStyle w:val="Hyperlink"/>
@@ -740,7 +740,7 @@
                 <w:noProof/>
                 <w:webHidden/>
               </w:rPr>
-              <w:instrText xml:space="preserve"> PAGEREF _Toc107196911 \h </w:instrText>
+              <w:instrText xml:space="preserve"> PAGEREF _Toc107738968 \h </w:instrText>
             </w:r>
             <w:r>
               <w:rPr>
@@ -782,7 +782,7 @@
               <w:noProof/>
             </w:rPr>
           </w:pPr>
-          <w:hyperlink w:anchor="_Toc107196912" w:history="1">
+          <w:hyperlink w:anchor="_Toc107738969" w:history="1">
             <w:r>
               <w:rPr>
                 <w:rStyle w:val="Hyperlink"/>
@@ -811,7 +811,7 @@
                 <w:noProof/>
                 <w:webHidden/>
               </w:rPr>
-              <w:instrText xml:space="preserve"> PAGEREF _Toc107196912 \h </w:instrText>
+              <w:instrText xml:space="preserve"> PAGEREF _Toc107738969 \h </w:instrText>
             </w:r>
             <w:r>
               <w:rPr>
@@ -853,7 +853,7 @@
               <w:noProof/>
             </w:rPr>
           </w:pPr>
-          <w:hyperlink w:anchor="_Toc107196913" w:history="1">
+          <w:hyperlink w:anchor="_Toc107738970" w:history="1">
             <w:r>
               <w:rPr>
                 <w:rStyle w:val="Hyperlink"/>
@@ -880,7 +880,7 @@
                 <w:noProof/>
                 <w:webHidden/>
               </w:rPr>
-              <w:instrText xml:space="preserve"> PAGEREF _Toc107196913 \h </w:instrText>
+              <w:instrText xml:space="preserve"> PAGEREF _Toc107738970 \h </w:instrText>
             </w:r>
             <w:r>
               <w:rPr>
@@ -922,7 +922,7 @@
               <w:noProof/>
             </w:rPr>
           </w:pPr>
-          <w:hyperlink w:anchor="_Toc107196914" w:history="1">
+          <w:hyperlink w:anchor="_Toc107738971" w:history="1">
             <w:r>
               <w:rPr>
                 <w:rStyle w:val="Hyperlink"/>
@@ -951,7 +951,7 @@
                 <w:noProof/>
                 <w:webHidden/>
               </w:rPr>
-              <w:instrText xml:space="preserve"> PAGEREF _Toc107196914 \h </w:instrText>
+              <w:instrText xml:space="preserve"> PAGEREF _Toc107738971 \h </w:instrText>
             </w:r>
             <w:r>
               <w:rPr>
@@ -993,7 +993,7 @@
               <w:noProof/>
             </w:rPr>
           </w:pPr>
-          <w:hyperlink w:anchor="_Toc107196915" w:history="1">
+          <w:hyperlink w:anchor="_Toc107738972" w:history="1">
             <w:r>
               <w:rPr>
                 <w:rStyle w:val="Hyperlink"/>
@@ -1022,7 +1022,7 @@
                 <w:noProof/>
                 <w:webHidden/>
               </w:rPr>
-              <w:instrText xml:space="preserve"> PAGEREF _Toc107196915 \h </w:instrText>
+              <w:instrText xml:space="preserve"> PAGEREF _Toc107738972 \h </w:instrText>
             </w:r>
             <w:r>
               <w:rPr>
@@ -1064,7 +1064,7 @@
               <w:noProof/>
             </w:rPr>
           </w:pPr>
-          <w:hyperlink w:anchor="_Toc107196916" w:history="1">
+          <w:hyperlink w:anchor="_Toc107738973" w:history="1">
             <w:r>
               <w:rPr>
                 <w:rStyle w:val="Hyperlink"/>
@@ -1072,7 +1072,7 @@
                 <w:bCs/>
                 <w:noProof/>
               </w:rPr>
-              <w:t>Concerns</w:t>
+              <w:t>Comments &amp; Concerns</w:t>
             </w:r>
             <w:r>
               <w:rPr>
@@ -1093,7 +1093,7 @@
                 <w:noProof/>
                 <w:webHidden/>
               </w:rPr>
-              <w:instrText xml:space="preserve"> PAGEREF _Toc107196916 \h </w:instrText>
+              <w:instrText xml:space="preserve"> PAGEREF _Toc107738973 \h </w:instrText>
             </w:r>
             <w:r>
               <w:rPr>
@@ -1152,7 +1152,7 @@
       <w:pPr>
         <w:pStyle w:val="Heading1"/>
       </w:pPr>
-      <w:bookmarkStart w:id="0" w:name="_Toc107196902"/>
+      <w:bookmarkStart w:id="0" w:name="_Toc107738959"/>
       <w:r>
         <w:rPr>
           <w:u w:val="single"/>
@@ -1401,7 +1401,7 @@
       <w:pPr>
         <w:pStyle w:val="Heading1"/>
       </w:pPr>
-      <w:bookmarkStart w:id="1" w:name="_Toc107196903"/>
+      <w:bookmarkStart w:id="1" w:name="_Toc107738960"/>
       <w:r>
         <w:rPr>
           <w:u w:val="single"/>
@@ -1425,7 +1425,7 @@
           <w:bCs/>
         </w:rPr>
       </w:pPr>
-      <w:bookmarkStart w:id="2" w:name="_Toc107196904"/>
+      <w:bookmarkStart w:id="2" w:name="_Toc107738961"/>
       <w:r>
         <w:rPr>
           <w:b/>
@@ -1516,7 +1516,7 @@
           <w:bCs/>
         </w:rPr>
       </w:pPr>
-      <w:bookmarkStart w:id="3" w:name="_Toc107196905"/>
+      <w:bookmarkStart w:id="3" w:name="_Toc107738962"/>
       <w:r>
         <w:rPr>
           <w:b/>
@@ -1765,7 +1765,7 @@
           <w:bCs/>
         </w:rPr>
       </w:pPr>
-      <w:bookmarkStart w:id="4" w:name="_Toc107196906"/>
+      <w:bookmarkStart w:id="4" w:name="_Toc107738963"/>
       <w:r>
         <w:rPr>
           <w:b/>
@@ -1928,7 +1928,7 @@
           <w:bCs/>
         </w:rPr>
       </w:pPr>
-      <w:bookmarkStart w:id="5" w:name="_Toc107196907"/>
+      <w:bookmarkStart w:id="5" w:name="_Toc107738964"/>
       <w:r>
         <w:rPr>
           <w:b/>
@@ -2003,7 +2003,7 @@
       <w:pPr>
         <w:pStyle w:val="Heading1"/>
       </w:pPr>
-      <w:bookmarkStart w:id="6" w:name="_Toc107196908"/>
+      <w:bookmarkStart w:id="6" w:name="_Toc107738965"/>
       <w:r>
         <w:rPr>
           <w:u w:val="single"/>
@@ -2606,7 +2606,7 @@
           <w:u w:val="single"/>
         </w:rPr>
       </w:pPr>
-      <w:bookmarkStart w:id="7" w:name="_Toc107196909"/>
+      <w:bookmarkStart w:id="7" w:name="_Toc107738966"/>
       <w:r>
         <w:rPr>
           <w:u w:val="single"/>
@@ -2632,7 +2632,7 @@
       <w:pPr>
         <w:pStyle w:val="Heading2"/>
       </w:pPr>
-      <w:bookmarkStart w:id="8" w:name="_Toc107196910"/>
+      <w:bookmarkStart w:id="8" w:name="_Toc107738967"/>
       <w:r>
         <w:rPr>
           <w:b/>
@@ -2978,7 +2978,7 @@
       <w:pPr>
         <w:pStyle w:val="Heading2"/>
       </w:pPr>
-      <w:bookmarkStart w:id="9" w:name="_Toc107196911"/>
+      <w:bookmarkStart w:id="9" w:name="_Toc107738968"/>
       <w:r>
         <w:rPr>
           <w:b/>
@@ -3220,7 +3220,7 @@
       <w:pPr>
         <w:pStyle w:val="Heading2"/>
       </w:pPr>
-      <w:bookmarkStart w:id="10" w:name="_Toc107196912"/>
+      <w:bookmarkStart w:id="10" w:name="_Toc107738969"/>
       <w:r>
         <w:rPr>
           <w:b/>
@@ -3570,7 +3570,7 @@
       <w:pPr>
         <w:pStyle w:val="Heading1"/>
       </w:pPr>
-      <w:bookmarkStart w:id="11" w:name="_Toc107196913"/>
+      <w:bookmarkStart w:id="11" w:name="_Toc107738970"/>
       <w:r>
         <w:rPr>
           <w:u w:val="single"/>
@@ -3623,7 +3623,7 @@
       </w:r>
     </w:p>
     <w:p>
-      <w:bookmarkStart w:id="12" w:name="_Toc107196914"/>
+      <w:bookmarkStart w:id="12" w:name="_Toc107738971"/>
       <w:r>
         <w:rPr>
           <w:rStyle w:val="Heading2Char"/>
@@ -3688,7 +3688,7 @@
           <w:bCs/>
         </w:rPr>
       </w:pPr>
-      <w:bookmarkStart w:id="13" w:name="_Toc107196915"/>
+      <w:bookmarkStart w:id="13" w:name="_Toc107738972"/>
       <w:r>
         <w:rPr>
           <w:b/>
@@ -3976,13 +3976,20 @@
           <w:bCs/>
         </w:rPr>
       </w:pPr>
-      <w:bookmarkStart w:id="14" w:name="_Toc107196916"/>
+      <w:bookmarkStart w:id="14" w:name="_Toc107738973"/>
       <w:r>
         <w:rPr>
           <w:b/>
           <w:bCs/>
         </w:rPr>
         <w:lastRenderedPageBreak/>
+        <w:t xml:space="preserve">Comments &amp; </w:t>
+      </w:r>
+      <w:r>
+        <w:rPr>
+          <w:b/>
+          <w:bCs/>
+        </w:rPr>
         <w:t>Concerns</w:t>
       </w:r>
       <w:bookmarkEnd w:id="14"/>
@@ -3992,10 +3999,27 @@
         <w:t>The three implementations (C#, Python, and TypeScript)</w:t>
       </w:r>
       <w:r>
-        <w:t xml:space="preserve"> do not always have the same exact results.</w:t>
+        <w:t xml:space="preserve"> </w:t>
+      </w:r>
+      <w:r>
+        <w:t>function very similarly, but they do not always have the same results</w:t>
+      </w:r>
+      <w:r>
+        <w:t>.</w:t>
       </w:r>
       <w:r>
         <w:t xml:space="preserve"> For example, when provided with a negative saturation, the Python API appears to alter the hues of the image when saturating, whereas the C# API inverts the image before saturating.</w:t>
+      </w:r>
+      <w:r>
+        <w:t xml:space="preserve"> Furthermore, the TypeScript implementation does not support the Saturate or </w:t>
+      </w:r>
+      <w:proofErr w:type="spellStart"/>
+      <w:r>
+        <w:t>GrayscalePercentage</w:t>
+      </w:r>
+      <w:proofErr w:type="spellEnd"/>
+      <w:r>
+        <w:t xml:space="preserve"> commands.</w:t>
       </w:r>
     </w:p>
     <w:p>
@@ -4203,6 +4227,63 @@
       <w:proofErr w:type="spellEnd"/>
       <w:r>
         <w:t xml:space="preserve"> commands have not yet been implemented into the TypeScript API.</w:t>
+      </w:r>
+    </w:p>
+    <w:p>
+      <w:pPr>
+        <w:pStyle w:val="ListParagraph"/>
+        <w:numPr>
+          <w:ilvl w:val="1"/>
+          <w:numId w:val="5"/>
+        </w:numPr>
+      </w:pPr>
+      <w:r>
+        <w:t xml:space="preserve">The TypeScript API will return status code 418 I’m a teapot when Saturate and </w:t>
+      </w:r>
+      <w:proofErr w:type="spellStart"/>
+      <w:r>
+        <w:t>GrayscalePercentage</w:t>
+      </w:r>
+      <w:proofErr w:type="spellEnd"/>
+      <w:r>
+        <w:t xml:space="preserve"> are invoked. This is to acknowledge that the </w:t>
+      </w:r>
+      <w:proofErr w:type="gramStart"/>
+      <w:r>
+        <w:t>aforementioned commands</w:t>
+      </w:r>
+      <w:proofErr w:type="gramEnd"/>
+      <w:r>
+        <w:t xml:space="preserve"> are valid in theory and within the scope of the design, but the </w:t>
+      </w:r>
+      <w:r>
+        <w:t>TypeScript</w:t>
+      </w:r>
+      <w:r>
+        <w:t xml:space="preserve"> implementation is currently not built to handle the commands.</w:t>
+      </w:r>
+    </w:p>
+    <w:p>
+      <w:pPr>
+        <w:pStyle w:val="ListParagraph"/>
+        <w:numPr>
+          <w:ilvl w:val="1"/>
+          <w:numId w:val="5"/>
+        </w:numPr>
+      </w:pPr>
+      <w:r>
+        <w:t xml:space="preserve">If Saturate and </w:t>
+      </w:r>
+      <w:proofErr w:type="spellStart"/>
+      <w:r>
+        <w:t>GrayscalePercentage</w:t>
+      </w:r>
+      <w:proofErr w:type="spellEnd"/>
+      <w:r>
+        <w:t xml:space="preserve"> are desired, it is best to use either the C# implementation or the Python implementation</w:t>
+      </w:r>
+      <w:r>
+        <w:t>.</w:t>
       </w:r>
     </w:p>
     <w:sectPr>

</xml_diff>

<commit_message>
415 unsupported media type justification added to design document
</commit_message>
<xml_diff>
--- a/ImageProcessorAPI.docx
+++ b/ImageProcessorAPI.docx
@@ -80,7 +80,7 @@
           <w:r>
             <w:fldChar w:fldCharType="separate"/>
           </w:r>
-          <w:hyperlink w:anchor="_Toc107738959" w:history="1">
+          <w:hyperlink w:anchor="_Toc107821984" w:history="1">
             <w:r>
               <w:rPr>
                 <w:rStyle w:val="Hyperlink"/>
@@ -107,7 +107,7 @@
                 <w:noProof/>
                 <w:webHidden/>
               </w:rPr>
-              <w:instrText xml:space="preserve"> PAGEREF _Toc107738959 \h </w:instrText>
+              <w:instrText xml:space="preserve"> PAGEREF _Toc107821984 \h </w:instrText>
             </w:r>
             <w:r>
               <w:rPr>
@@ -149,7 +149,7 @@
               <w:noProof/>
             </w:rPr>
           </w:pPr>
-          <w:hyperlink w:anchor="_Toc107738960" w:history="1">
+          <w:hyperlink w:anchor="_Toc107821985" w:history="1">
             <w:r>
               <w:rPr>
                 <w:rStyle w:val="Hyperlink"/>
@@ -176,7 +176,7 @@
                 <w:noProof/>
                 <w:webHidden/>
               </w:rPr>
-              <w:instrText xml:space="preserve"> PAGEREF _Toc107738960 \h </w:instrText>
+              <w:instrText xml:space="preserve"> PAGEREF _Toc107821985 \h </w:instrText>
             </w:r>
             <w:r>
               <w:rPr>
@@ -218,7 +218,7 @@
               <w:noProof/>
             </w:rPr>
           </w:pPr>
-          <w:hyperlink w:anchor="_Toc107738961" w:history="1">
+          <w:hyperlink w:anchor="_Toc107821986" w:history="1">
             <w:r>
               <w:rPr>
                 <w:rStyle w:val="Hyperlink"/>
@@ -247,7 +247,7 @@
                 <w:noProof/>
                 <w:webHidden/>
               </w:rPr>
-              <w:instrText xml:space="preserve"> PAGEREF _Toc107738961 \h </w:instrText>
+              <w:instrText xml:space="preserve"> PAGEREF _Toc107821986 \h </w:instrText>
             </w:r>
             <w:r>
               <w:rPr>
@@ -289,7 +289,7 @@
               <w:noProof/>
             </w:rPr>
           </w:pPr>
-          <w:hyperlink w:anchor="_Toc107738962" w:history="1">
+          <w:hyperlink w:anchor="_Toc107821987" w:history="1">
             <w:r>
               <w:rPr>
                 <w:rStyle w:val="Hyperlink"/>
@@ -318,7 +318,7 @@
                 <w:noProof/>
                 <w:webHidden/>
               </w:rPr>
-              <w:instrText xml:space="preserve"> PAGEREF _Toc107738962 \h </w:instrText>
+              <w:instrText xml:space="preserve"> PAGEREF _Toc107821987 \h </w:instrText>
             </w:r>
             <w:r>
               <w:rPr>
@@ -360,7 +360,7 @@
               <w:noProof/>
             </w:rPr>
           </w:pPr>
-          <w:hyperlink w:anchor="_Toc107738963" w:history="1">
+          <w:hyperlink w:anchor="_Toc107821988" w:history="1">
             <w:r>
               <w:rPr>
                 <w:rStyle w:val="Hyperlink"/>
@@ -389,7 +389,7 @@
                 <w:noProof/>
                 <w:webHidden/>
               </w:rPr>
-              <w:instrText xml:space="preserve"> PAGEREF _Toc107738963 \h </w:instrText>
+              <w:instrText xml:space="preserve"> PAGEREF _Toc107821988 \h </w:instrText>
             </w:r>
             <w:r>
               <w:rPr>
@@ -431,7 +431,7 @@
               <w:noProof/>
             </w:rPr>
           </w:pPr>
-          <w:hyperlink w:anchor="_Toc107738964" w:history="1">
+          <w:hyperlink w:anchor="_Toc107821989" w:history="1">
             <w:r>
               <w:rPr>
                 <w:rStyle w:val="Hyperlink"/>
@@ -460,7 +460,7 @@
                 <w:noProof/>
                 <w:webHidden/>
               </w:rPr>
-              <w:instrText xml:space="preserve"> PAGEREF _Toc107738964 \h </w:instrText>
+              <w:instrText xml:space="preserve"> PAGEREF _Toc107821989 \h </w:instrText>
             </w:r>
             <w:r>
               <w:rPr>
@@ -502,7 +502,7 @@
               <w:noProof/>
             </w:rPr>
           </w:pPr>
-          <w:hyperlink w:anchor="_Toc107738965" w:history="1">
+          <w:hyperlink w:anchor="_Toc107821990" w:history="1">
             <w:r>
               <w:rPr>
                 <w:rStyle w:val="Hyperlink"/>
@@ -529,7 +529,7 @@
                 <w:noProof/>
                 <w:webHidden/>
               </w:rPr>
-              <w:instrText xml:space="preserve"> PAGEREF _Toc107738965 \h </w:instrText>
+              <w:instrText xml:space="preserve"> PAGEREF _Toc107821990 \h </w:instrText>
             </w:r>
             <w:r>
               <w:rPr>
@@ -571,7 +571,7 @@
               <w:noProof/>
             </w:rPr>
           </w:pPr>
-          <w:hyperlink w:anchor="_Toc107738966" w:history="1">
+          <w:hyperlink w:anchor="_Toc107821991" w:history="1">
             <w:r>
               <w:rPr>
                 <w:rStyle w:val="Hyperlink"/>
@@ -598,7 +598,7 @@
                 <w:noProof/>
                 <w:webHidden/>
               </w:rPr>
-              <w:instrText xml:space="preserve"> PAGEREF _Toc107738966 \h </w:instrText>
+              <w:instrText xml:space="preserve"> PAGEREF _Toc107821991 \h </w:instrText>
             </w:r>
             <w:r>
               <w:rPr>
@@ -640,7 +640,7 @@
               <w:noProof/>
             </w:rPr>
           </w:pPr>
-          <w:hyperlink w:anchor="_Toc107738967" w:history="1">
+          <w:hyperlink w:anchor="_Toc107821992" w:history="1">
             <w:r>
               <w:rPr>
                 <w:rStyle w:val="Hyperlink"/>
@@ -669,7 +669,7 @@
                 <w:noProof/>
                 <w:webHidden/>
               </w:rPr>
-              <w:instrText xml:space="preserve"> PAGEREF _Toc107738967 \h </w:instrText>
+              <w:instrText xml:space="preserve"> PAGEREF _Toc107821992 \h </w:instrText>
             </w:r>
             <w:r>
               <w:rPr>
@@ -711,7 +711,7 @@
               <w:noProof/>
             </w:rPr>
           </w:pPr>
-          <w:hyperlink w:anchor="_Toc107738968" w:history="1">
+          <w:hyperlink w:anchor="_Toc107821993" w:history="1">
             <w:r>
               <w:rPr>
                 <w:rStyle w:val="Hyperlink"/>
@@ -740,7 +740,7 @@
                 <w:noProof/>
                 <w:webHidden/>
               </w:rPr>
-              <w:instrText xml:space="preserve"> PAGEREF _Toc107738968 \h </w:instrText>
+              <w:instrText xml:space="preserve"> PAGEREF _Toc107821993 \h </w:instrText>
             </w:r>
             <w:r>
               <w:rPr>
@@ -782,7 +782,7 @@
               <w:noProof/>
             </w:rPr>
           </w:pPr>
-          <w:hyperlink w:anchor="_Toc107738969" w:history="1">
+          <w:hyperlink w:anchor="_Toc107821994" w:history="1">
             <w:r>
               <w:rPr>
                 <w:rStyle w:val="Hyperlink"/>
@@ -811,7 +811,7 @@
                 <w:noProof/>
                 <w:webHidden/>
               </w:rPr>
-              <w:instrText xml:space="preserve"> PAGEREF _Toc107738969 \h </w:instrText>
+              <w:instrText xml:space="preserve"> PAGEREF _Toc107821994 \h </w:instrText>
             </w:r>
             <w:r>
               <w:rPr>
@@ -853,7 +853,7 @@
               <w:noProof/>
             </w:rPr>
           </w:pPr>
-          <w:hyperlink w:anchor="_Toc107738970" w:history="1">
+          <w:hyperlink w:anchor="_Toc107821995" w:history="1">
             <w:r>
               <w:rPr>
                 <w:rStyle w:val="Hyperlink"/>
@@ -880,7 +880,7 @@
                 <w:noProof/>
                 <w:webHidden/>
               </w:rPr>
-              <w:instrText xml:space="preserve"> PAGEREF _Toc107738970 \h </w:instrText>
+              <w:instrText xml:space="preserve"> PAGEREF _Toc107821995 \h </w:instrText>
             </w:r>
             <w:r>
               <w:rPr>
@@ -922,7 +922,7 @@
               <w:noProof/>
             </w:rPr>
           </w:pPr>
-          <w:hyperlink w:anchor="_Toc107738971" w:history="1">
+          <w:hyperlink w:anchor="_Toc107821996" w:history="1">
             <w:r>
               <w:rPr>
                 <w:rStyle w:val="Hyperlink"/>
@@ -951,7 +951,7 @@
                 <w:noProof/>
                 <w:webHidden/>
               </w:rPr>
-              <w:instrText xml:space="preserve"> PAGEREF _Toc107738971 \h </w:instrText>
+              <w:instrText xml:space="preserve"> PAGEREF _Toc107821996 \h </w:instrText>
             </w:r>
             <w:r>
               <w:rPr>
@@ -993,7 +993,7 @@
               <w:noProof/>
             </w:rPr>
           </w:pPr>
-          <w:hyperlink w:anchor="_Toc107738972" w:history="1">
+          <w:hyperlink w:anchor="_Toc107821997" w:history="1">
             <w:r>
               <w:rPr>
                 <w:rStyle w:val="Hyperlink"/>
@@ -1022,7 +1022,7 @@
                 <w:noProof/>
                 <w:webHidden/>
               </w:rPr>
-              <w:instrText xml:space="preserve"> PAGEREF _Toc107738972 \h </w:instrText>
+              <w:instrText xml:space="preserve"> PAGEREF _Toc107821997 \h </w:instrText>
             </w:r>
             <w:r>
               <w:rPr>
@@ -1064,7 +1064,7 @@
               <w:noProof/>
             </w:rPr>
           </w:pPr>
-          <w:hyperlink w:anchor="_Toc107738973" w:history="1">
+          <w:hyperlink w:anchor="_Toc107821998" w:history="1">
             <w:r>
               <w:rPr>
                 <w:rStyle w:val="Hyperlink"/>
@@ -1093,7 +1093,7 @@
                 <w:noProof/>
                 <w:webHidden/>
               </w:rPr>
-              <w:instrText xml:space="preserve"> PAGEREF _Toc107738973 \h </w:instrText>
+              <w:instrText xml:space="preserve"> PAGEREF _Toc107821998 \h </w:instrText>
             </w:r>
             <w:r>
               <w:rPr>
@@ -1152,7 +1152,7 @@
       <w:pPr>
         <w:pStyle w:val="Heading1"/>
       </w:pPr>
-      <w:bookmarkStart w:id="0" w:name="_Toc107738959"/>
+      <w:bookmarkStart w:id="0" w:name="_Toc107821984"/>
       <w:r>
         <w:rPr>
           <w:u w:val="single"/>
@@ -1401,7 +1401,7 @@
       <w:pPr>
         <w:pStyle w:val="Heading1"/>
       </w:pPr>
-      <w:bookmarkStart w:id="1" w:name="_Toc107738960"/>
+      <w:bookmarkStart w:id="1" w:name="_Toc107821985"/>
       <w:r>
         <w:rPr>
           <w:u w:val="single"/>
@@ -1425,7 +1425,7 @@
           <w:bCs/>
         </w:rPr>
       </w:pPr>
-      <w:bookmarkStart w:id="2" w:name="_Toc107738961"/>
+      <w:bookmarkStart w:id="2" w:name="_Toc107821986"/>
       <w:r>
         <w:rPr>
           <w:b/>
@@ -1516,7 +1516,7 @@
           <w:bCs/>
         </w:rPr>
       </w:pPr>
-      <w:bookmarkStart w:id="3" w:name="_Toc107738962"/>
+      <w:bookmarkStart w:id="3" w:name="_Toc107821987"/>
       <w:r>
         <w:rPr>
           <w:b/>
@@ -1765,7 +1765,7 @@
           <w:bCs/>
         </w:rPr>
       </w:pPr>
-      <w:bookmarkStart w:id="4" w:name="_Toc107738963"/>
+      <w:bookmarkStart w:id="4" w:name="_Toc107821988"/>
       <w:r>
         <w:rPr>
           <w:b/>
@@ -1928,7 +1928,7 @@
           <w:bCs/>
         </w:rPr>
       </w:pPr>
-      <w:bookmarkStart w:id="5" w:name="_Toc107738964"/>
+      <w:bookmarkStart w:id="5" w:name="_Toc107821989"/>
       <w:r>
         <w:rPr>
           <w:b/>
@@ -2003,7 +2003,7 @@
       <w:pPr>
         <w:pStyle w:val="Heading1"/>
       </w:pPr>
-      <w:bookmarkStart w:id="6" w:name="_Toc107738965"/>
+      <w:bookmarkStart w:id="6" w:name="_Toc107821990"/>
       <w:r>
         <w:rPr>
           <w:u w:val="single"/>
@@ -2101,7 +2101,16 @@
         <w:t xml:space="preserve">Second, </w:t>
       </w:r>
       <w:r>
-        <w:t xml:space="preserve">after the image is received, the image is checked for the proper MIME type. Since a base 64 string representation of </w:t>
+        <w:t>when a post request is received, the payload is validated to ensure that an image was provided. If an image was not provided, the API responds with an error message with status code 400 BAD REQUEST. However, if the payload contains data within the image key-value pair</w:t>
+      </w:r>
+      <w:r>
+        <w:t xml:space="preserve">, the </w:t>
+      </w:r>
+      <w:r>
+        <w:t>data</w:t>
+      </w:r>
+      <w:r>
+        <w:t xml:space="preserve"> is checked for the proper MIME type. Since a base 64 string representation of </w:t>
       </w:r>
       <w:r>
         <w:t>the</w:t>
@@ -2110,19 +2119,26 @@
         <w:t xml:space="preserve"> image is passed via JSON, the program must check if the string is a supported image. If the image is not valid</w:t>
       </w:r>
       <w:r>
-        <w:t xml:space="preserve"> (unsupported extension)</w:t>
-      </w:r>
-      <w:r>
-        <w:t xml:space="preserve">, then the server returns </w:t>
-      </w:r>
-      <w:r>
-        <w:t xml:space="preserve">400 BAD </w:t>
-      </w:r>
-      <w:proofErr w:type="gramStart"/>
-      <w:r>
-        <w:t>REQUEST</w:t>
-      </w:r>
-      <w:proofErr w:type="gramEnd"/>
+        <w:t xml:space="preserve">, </w:t>
+      </w:r>
+      <w:r>
+        <w:t xml:space="preserve">then the server returns </w:t>
+      </w:r>
+      <w:r>
+        <w:t xml:space="preserve">status code </w:t>
+      </w:r>
+      <w:r>
+        <w:t>4</w:t>
+      </w:r>
+      <w:r>
+        <w:t>15</w:t>
+      </w:r>
+      <w:r>
+        <w:t xml:space="preserve"> </w:t>
+      </w:r>
+      <w:r>
+        <w:t>UNSUPPORTED MEDIA TYPE</w:t>
+      </w:r>
       <w:r>
         <w:t>.</w:t>
       </w:r>
@@ -2466,6 +2482,11 @@
       </w:pPr>
     </w:p>
     <w:p>
+      <w:r>
+        <w:br w:type="page"/>
+      </w:r>
+    </w:p>
+    <w:p>
       <w:pPr>
         <w:pStyle w:val="ListParagraph"/>
         <w:numPr>
@@ -2474,6 +2495,7 @@
         </w:numPr>
       </w:pPr>
       <w:r>
+        <w:lastRenderedPageBreak/>
         <w:t xml:space="preserve">Finally, an accessor is used to </w:t>
       </w:r>
       <w:r>
@@ -2606,7 +2628,7 @@
           <w:u w:val="single"/>
         </w:rPr>
       </w:pPr>
-      <w:bookmarkStart w:id="7" w:name="_Toc107738966"/>
+      <w:bookmarkStart w:id="7" w:name="_Toc107821991"/>
       <w:r>
         <w:rPr>
           <w:u w:val="single"/>
@@ -2632,7 +2654,7 @@
       <w:pPr>
         <w:pStyle w:val="Heading2"/>
       </w:pPr>
-      <w:bookmarkStart w:id="8" w:name="_Toc107738967"/>
+      <w:bookmarkStart w:id="8" w:name="_Toc107821992"/>
       <w:r>
         <w:rPr>
           <w:b/>
@@ -2978,7 +3000,7 @@
       <w:pPr>
         <w:pStyle w:val="Heading2"/>
       </w:pPr>
-      <w:bookmarkStart w:id="9" w:name="_Toc107738968"/>
+      <w:bookmarkStart w:id="9" w:name="_Toc107821993"/>
       <w:r>
         <w:rPr>
           <w:b/>
@@ -3220,7 +3242,7 @@
       <w:pPr>
         <w:pStyle w:val="Heading2"/>
       </w:pPr>
-      <w:bookmarkStart w:id="10" w:name="_Toc107738969"/>
+      <w:bookmarkStart w:id="10" w:name="_Toc107821994"/>
       <w:r>
         <w:rPr>
           <w:b/>
@@ -3570,7 +3592,7 @@
       <w:pPr>
         <w:pStyle w:val="Heading1"/>
       </w:pPr>
-      <w:bookmarkStart w:id="11" w:name="_Toc107738970"/>
+      <w:bookmarkStart w:id="11" w:name="_Toc107821995"/>
       <w:r>
         <w:rPr>
           <w:u w:val="single"/>
@@ -3623,7 +3645,7 @@
       </w:r>
     </w:p>
     <w:p>
-      <w:bookmarkStart w:id="12" w:name="_Toc107738971"/>
+      <w:bookmarkStart w:id="12" w:name="_Toc107821996"/>
       <w:r>
         <w:rPr>
           <w:rStyle w:val="Heading2Char"/>
@@ -3667,7 +3689,19 @@
           <w:rPr>
             <w:rStyle w:val="Hyperlink"/>
           </w:rPr>
-          <w:t>https://github.com/thoresonjd/image-processor</w:t>
+          <w:t>https://github.com/thoresonjd/image-p</w:t>
+        </w:r>
+        <w:r>
+          <w:rPr>
+            <w:rStyle w:val="Hyperlink"/>
+          </w:rPr>
+          <w:t>r</w:t>
+        </w:r>
+        <w:r>
+          <w:rPr>
+            <w:rStyle w:val="Hyperlink"/>
+          </w:rPr>
+          <w:t>ocessor-api</w:t>
         </w:r>
       </w:hyperlink>
     </w:p>
@@ -3688,7 +3722,7 @@
           <w:bCs/>
         </w:rPr>
       </w:pPr>
-      <w:bookmarkStart w:id="13" w:name="_Toc107738972"/>
+      <w:bookmarkStart w:id="13" w:name="_Toc107821997"/>
       <w:r>
         <w:rPr>
           <w:b/>
@@ -3976,7 +4010,7 @@
           <w:bCs/>
         </w:rPr>
       </w:pPr>
-      <w:bookmarkStart w:id="14" w:name="_Toc107738973"/>
+      <w:bookmarkStart w:id="14" w:name="_Toc107821998"/>
       <w:r>
         <w:rPr>
           <w:b/>

</xml_diff>